<commit_message>
Updated ERD with business rules
</commit_message>
<xml_diff>
--- a/CST 363 Final Project ERD.docx
+++ b/CST 363 Final Project ERD.docx
@@ -1,6 +1,6 @@
 
 <file path=word/document.xml><?xml version="1.0" encoding="utf-8"?>
-<w:document xmlns:wpc="http://schemas.microsoft.com/office/word/2010/wordprocessingCanvas" xmlns:mo="http://schemas.microsoft.com/office/mac/office/2008/main" xmlns:mc="http://schemas.openxmlformats.org/markup-compatibility/2006" xmlns:mv="urn:schemas-microsoft-com:mac:vml" xmlns:o="urn:schemas-microsoft-com:office:office" xmlns:r="http://schemas.openxmlformats.org/officeDocument/2006/relationships" xmlns:m="http://schemas.openxmlformats.org/officeDocument/2006/math" xmlns:v="urn:schemas-microsoft-com:vml" xmlns:wp14="http://schemas.microsoft.com/office/word/2010/wordprocessingDrawing" xmlns:wp="http://schemas.openxmlformats.org/drawingml/2006/wordprocessingDrawing" xmlns:w10="urn:schemas-microsoft-com:office:word" xmlns:w="http://schemas.openxmlformats.org/wordprocessingml/2006/main" xmlns:w14="http://schemas.microsoft.com/office/word/2010/wordml" xmlns:w15="http://schemas.microsoft.com/office/word/2012/wordml" xmlns:wpg="http://schemas.microsoft.com/office/word/2010/wordprocessingGroup" xmlns:wpi="http://schemas.microsoft.com/office/word/2010/wordprocessingInk" xmlns:wne="http://schemas.microsoft.com/office/word/2006/wordml" xmlns:wps="http://schemas.microsoft.com/office/word/2010/wordprocessingShape" mc:Ignorable="w14 w15 wp14">
+<w:document xmlns:wpc="http://schemas.microsoft.com/office/word/2010/wordprocessingCanvas" xmlns:cx="http://schemas.microsoft.com/office/drawing/2014/chartex" xmlns:cx1="http://schemas.microsoft.com/office/drawing/2015/9/8/chartex" xmlns:cx2="http://schemas.microsoft.com/office/drawing/2015/10/21/chartex" xmlns:mc="http://schemas.openxmlformats.org/markup-compatibility/2006" xmlns:o="urn:schemas-microsoft-com:office:office" xmlns:r="http://schemas.openxmlformats.org/officeDocument/2006/relationships" xmlns:m="http://schemas.openxmlformats.org/officeDocument/2006/math" xmlns:v="urn:schemas-microsoft-com:vml" xmlns:wp14="http://schemas.microsoft.com/office/word/2010/wordprocessingDrawing" xmlns:wp="http://schemas.openxmlformats.org/drawingml/2006/wordprocessingDrawing" xmlns:w10="urn:schemas-microsoft-com:office:word" xmlns:w="http://schemas.openxmlformats.org/wordprocessingml/2006/main" xmlns:w14="http://schemas.microsoft.com/office/word/2010/wordml" xmlns:w15="http://schemas.microsoft.com/office/word/2012/wordml" xmlns:w16se="http://schemas.microsoft.com/office/word/2015/wordml/symex" xmlns:wpg="http://schemas.microsoft.com/office/word/2010/wordprocessingGroup" xmlns:wpi="http://schemas.microsoft.com/office/word/2010/wordprocessingInk" xmlns:wne="http://schemas.microsoft.com/office/word/2006/wordml" xmlns:wps="http://schemas.microsoft.com/office/word/2010/wordprocessingShape" mc:Ignorable="w14 w15 w16se wp14">
   <w:body>
     <w:p>
       <w:r>
@@ -23,13 +23,8 @@
       </w:r>
     </w:p>
     <w:p>
-      <w:proofErr w:type="spellStart"/>
-      <w:r>
-        <w:t>Ngoan</w:t>
-      </w:r>
-      <w:proofErr w:type="spellEnd"/>
-      <w:r>
-        <w:t xml:space="preserve"> Nguyen</w:t>
+      <w:r>
+        <w:t>Ngoan Nguyen</w:t>
       </w:r>
     </w:p>
     <w:p/>
@@ -50,64 +45,8 @@
         </w:rPr>
         <w:t>Database Entity Relationship Diagrams:</w:t>
       </w:r>
-      <w:bookmarkStart w:id="0" w:name="_GoBack"/>
-      <w:bookmarkEnd w:id="0"/>
-    </w:p>
-    <w:p>
-      <w:r>
-        <w:rPr>
-          <w:noProof/>
-        </w:rPr>
-        <w:drawing>
-          <wp:inline distT="0" distB="0" distL="0" distR="0" wp14:anchorId="706D91EA" wp14:editId="3683A975">
-            <wp:extent cx="6566535" cy="1906413"/>
-            <wp:effectExtent l="0" t="0" r="12065" b="0"/>
-            <wp:docPr id="2" name="Picture 2" descr="/Users/cpina/Desktop/final.jpeg"/>
-            <wp:cNvGraphicFramePr>
-              <a:graphicFrameLocks xmlns:a="http://schemas.openxmlformats.org/drawingml/2006/main" noChangeAspect="1"/>
-            </wp:cNvGraphicFramePr>
-            <a:graphic xmlns:a="http://schemas.openxmlformats.org/drawingml/2006/main">
-              <a:graphicData uri="http://schemas.openxmlformats.org/drawingml/2006/picture">
-                <pic:pic xmlns:pic="http://schemas.openxmlformats.org/drawingml/2006/picture">
-                  <pic:nvPicPr>
-                    <pic:cNvPr id="0" name="Picture 2" descr="/Users/cpina/Desktop/final.jpeg"/>
-                    <pic:cNvPicPr>
-                      <a:picLocks noChangeAspect="1" noChangeArrowheads="1"/>
-                    </pic:cNvPicPr>
-                  </pic:nvPicPr>
-                  <pic:blipFill>
-                    <a:blip r:embed="rId4">
-                      <a:extLst>
-                        <a:ext uri="{28A0092B-C50C-407E-A947-70E740481C1C}">
-                          <a14:useLocalDpi xmlns:a14="http://schemas.microsoft.com/office/drawing/2010/main" val="0"/>
-                        </a:ext>
-                      </a:extLst>
-                    </a:blip>
-                    <a:srcRect/>
-                    <a:stretch>
-                      <a:fillRect/>
-                    </a:stretch>
-                  </pic:blipFill>
-                  <pic:spPr bwMode="auto">
-                    <a:xfrm>
-                      <a:off x="0" y="0"/>
-                      <a:ext cx="6659153" cy="1933302"/>
-                    </a:xfrm>
-                    <a:prstGeom prst="rect">
-                      <a:avLst/>
-                    </a:prstGeom>
-                    <a:noFill/>
-                    <a:ln>
-                      <a:noFill/>
-                    </a:ln>
-                  </pic:spPr>
-                </pic:pic>
-              </a:graphicData>
-            </a:graphic>
-          </wp:inline>
-        </w:drawing>
-      </w:r>
-    </w:p>
+    </w:p>
+    <w:p/>
     <w:p/>
     <w:p/>
     <w:p>
@@ -198,7 +137,118 @@
         <w:t>Business Rules</w:t>
       </w:r>
     </w:p>
-    <w:p/>
+    <w:p>
+      <w:r>
+        <w:t>For the purposes of this assignment, we will assume the following rules apply.</w:t>
+      </w:r>
+    </w:p>
+    <w:p>
+      <w:pPr>
+        <w:pStyle w:val="ListParagraph"/>
+        <w:numPr>
+          <w:ilvl w:val="0"/>
+          <w:numId w:val="1"/>
+        </w:numPr>
+      </w:pPr>
+      <w:r>
+        <w:t>Each bo</w:t>
+      </w:r>
+      <w:r>
+        <w:t>ok will belong to one category</w:t>
+      </w:r>
+    </w:p>
+    <w:p>
+      <w:pPr>
+        <w:pStyle w:val="ListParagraph"/>
+        <w:numPr>
+          <w:ilvl w:val="0"/>
+          <w:numId w:val="1"/>
+        </w:numPr>
+      </w:pPr>
+      <w:r>
+        <w:t>A category may be applied to many books</w:t>
+      </w:r>
+      <w:bookmarkStart w:id="0" w:name="_GoBack"/>
+      <w:bookmarkEnd w:id="0"/>
+    </w:p>
+    <w:p>
+      <w:pPr>
+        <w:pStyle w:val="ListParagraph"/>
+        <w:numPr>
+          <w:ilvl w:val="0"/>
+          <w:numId w:val="1"/>
+        </w:numPr>
+      </w:pPr>
+      <w:r>
+        <w:t>An author may write many books</w:t>
+      </w:r>
+    </w:p>
+    <w:p>
+      <w:pPr>
+        <w:pStyle w:val="ListParagraph"/>
+        <w:numPr>
+          <w:ilvl w:val="0"/>
+          <w:numId w:val="1"/>
+        </w:numPr>
+      </w:pPr>
+      <w:r>
+        <w:t>A book will only be written by one author</w:t>
+      </w:r>
+    </w:p>
+    <w:p>
+      <w:pPr>
+        <w:pStyle w:val="ListParagraph"/>
+        <w:numPr>
+          <w:ilvl w:val="0"/>
+          <w:numId w:val="1"/>
+        </w:numPr>
+      </w:pPr>
+      <w:r>
+        <w:t>A loan will be a</w:t>
+      </w:r>
+      <w:r>
+        <w:t>ssociated with only one patron</w:t>
+      </w:r>
+    </w:p>
+    <w:p>
+      <w:pPr>
+        <w:pStyle w:val="ListParagraph"/>
+        <w:numPr>
+          <w:ilvl w:val="0"/>
+          <w:numId w:val="1"/>
+        </w:numPr>
+      </w:pPr>
+      <w:r>
+        <w:t>A patron may have more than one loan</w:t>
+      </w:r>
+    </w:p>
+    <w:p>
+      <w:pPr>
+        <w:pStyle w:val="ListParagraph"/>
+        <w:numPr>
+          <w:ilvl w:val="0"/>
+          <w:numId w:val="1"/>
+        </w:numPr>
+      </w:pPr>
+      <w:r>
+        <w:t>A loan will con</w:t>
+      </w:r>
+      <w:r>
+        <w:t>tain only one book</w:t>
+      </w:r>
+    </w:p>
+    <w:p>
+      <w:pPr>
+        <w:pStyle w:val="ListParagraph"/>
+        <w:numPr>
+          <w:ilvl w:val="0"/>
+          <w:numId w:val="1"/>
+        </w:numPr>
+      </w:pPr>
+      <w:r>
+        <w:t>A book may belong to one loan or no loans</w:t>
+      </w:r>
+    </w:p>
     <w:sectPr>
       <w:pgSz w:w="12240" w:h="15840"/>
       <w:pgMar w:top="720" w:right="720" w:bottom="720" w:left="720" w:header="720" w:footer="720" w:gutter="0"/>
@@ -209,8 +259,129 @@
 </w:document>
 </file>
 
+<file path=word/numbering.xml><?xml version="1.0" encoding="utf-8"?>
+<w:numbering xmlns:wpc="http://schemas.microsoft.com/office/word/2010/wordprocessingCanvas" xmlns:cx="http://schemas.microsoft.com/office/drawing/2014/chartex" xmlns:cx1="http://schemas.microsoft.com/office/drawing/2015/9/8/chartex" xmlns:cx2="http://schemas.microsoft.com/office/drawing/2015/10/21/chartex" xmlns:mc="http://schemas.openxmlformats.org/markup-compatibility/2006" xmlns:o="urn:schemas-microsoft-com:office:office" xmlns:r="http://schemas.openxmlformats.org/officeDocument/2006/relationships" xmlns:m="http://schemas.openxmlformats.org/officeDocument/2006/math" xmlns:v="urn:schemas-microsoft-com:vml" xmlns:wp14="http://schemas.microsoft.com/office/word/2010/wordprocessingDrawing" xmlns:wp="http://schemas.openxmlformats.org/drawingml/2006/wordprocessingDrawing" xmlns:w10="urn:schemas-microsoft-com:office:word" xmlns:w="http://schemas.openxmlformats.org/wordprocessingml/2006/main" xmlns:w14="http://schemas.microsoft.com/office/word/2010/wordml" xmlns:w15="http://schemas.microsoft.com/office/word/2012/wordml" xmlns:w16se="http://schemas.microsoft.com/office/word/2015/wordml/symex" xmlns:wpg="http://schemas.microsoft.com/office/word/2010/wordprocessingGroup" xmlns:wpi="http://schemas.microsoft.com/office/word/2010/wordprocessingInk" xmlns:wne="http://schemas.microsoft.com/office/word/2006/wordml" xmlns:wps="http://schemas.microsoft.com/office/word/2010/wordprocessingShape" mc:Ignorable="w14 w15 w16se wp14">
+  <w:abstractNum w:abstractNumId="0" w15:restartNumberingAfterBreak="0">
+    <w:nsid w:val="0D412264"/>
+    <w:multiLevelType w:val="hybridMultilevel"/>
+    <w:tmpl w:val="0C08D610"/>
+    <w:lvl w:ilvl="0" w:tplc="04090001">
+      <w:start w:val="1"/>
+      <w:numFmt w:val="bullet"/>
+      <w:lvlText w:val=""/>
+      <w:lvlJc w:val="left"/>
+      <w:pPr>
+        <w:ind w:left="720" w:hanging="360"/>
+      </w:pPr>
+      <w:rPr>
+        <w:rFonts w:ascii="Symbol" w:hAnsi="Symbol" w:hint="default"/>
+      </w:rPr>
+    </w:lvl>
+    <w:lvl w:ilvl="1" w:tplc="04090003" w:tentative="1">
+      <w:start w:val="1"/>
+      <w:numFmt w:val="bullet"/>
+      <w:lvlText w:val="o"/>
+      <w:lvlJc w:val="left"/>
+      <w:pPr>
+        <w:ind w:left="1440" w:hanging="360"/>
+      </w:pPr>
+      <w:rPr>
+        <w:rFonts w:ascii="Courier New" w:hAnsi="Courier New" w:cs="Courier New" w:hint="default"/>
+      </w:rPr>
+    </w:lvl>
+    <w:lvl w:ilvl="2" w:tplc="04090005" w:tentative="1">
+      <w:start w:val="1"/>
+      <w:numFmt w:val="bullet"/>
+      <w:lvlText w:val=""/>
+      <w:lvlJc w:val="left"/>
+      <w:pPr>
+        <w:ind w:left="2160" w:hanging="360"/>
+      </w:pPr>
+      <w:rPr>
+        <w:rFonts w:ascii="Wingdings" w:hAnsi="Wingdings" w:hint="default"/>
+      </w:rPr>
+    </w:lvl>
+    <w:lvl w:ilvl="3" w:tplc="04090001" w:tentative="1">
+      <w:start w:val="1"/>
+      <w:numFmt w:val="bullet"/>
+      <w:lvlText w:val=""/>
+      <w:lvlJc w:val="left"/>
+      <w:pPr>
+        <w:ind w:left="2880" w:hanging="360"/>
+      </w:pPr>
+      <w:rPr>
+        <w:rFonts w:ascii="Symbol" w:hAnsi="Symbol" w:hint="default"/>
+      </w:rPr>
+    </w:lvl>
+    <w:lvl w:ilvl="4" w:tplc="04090003" w:tentative="1">
+      <w:start w:val="1"/>
+      <w:numFmt w:val="bullet"/>
+      <w:lvlText w:val="o"/>
+      <w:lvlJc w:val="left"/>
+      <w:pPr>
+        <w:ind w:left="3600" w:hanging="360"/>
+      </w:pPr>
+      <w:rPr>
+        <w:rFonts w:ascii="Courier New" w:hAnsi="Courier New" w:cs="Courier New" w:hint="default"/>
+      </w:rPr>
+    </w:lvl>
+    <w:lvl w:ilvl="5" w:tplc="04090005" w:tentative="1">
+      <w:start w:val="1"/>
+      <w:numFmt w:val="bullet"/>
+      <w:lvlText w:val=""/>
+      <w:lvlJc w:val="left"/>
+      <w:pPr>
+        <w:ind w:left="4320" w:hanging="360"/>
+      </w:pPr>
+      <w:rPr>
+        <w:rFonts w:ascii="Wingdings" w:hAnsi="Wingdings" w:hint="default"/>
+      </w:rPr>
+    </w:lvl>
+    <w:lvl w:ilvl="6" w:tplc="04090001" w:tentative="1">
+      <w:start w:val="1"/>
+      <w:numFmt w:val="bullet"/>
+      <w:lvlText w:val=""/>
+      <w:lvlJc w:val="left"/>
+      <w:pPr>
+        <w:ind w:left="5040" w:hanging="360"/>
+      </w:pPr>
+      <w:rPr>
+        <w:rFonts w:ascii="Symbol" w:hAnsi="Symbol" w:hint="default"/>
+      </w:rPr>
+    </w:lvl>
+    <w:lvl w:ilvl="7" w:tplc="04090003" w:tentative="1">
+      <w:start w:val="1"/>
+      <w:numFmt w:val="bullet"/>
+      <w:lvlText w:val="o"/>
+      <w:lvlJc w:val="left"/>
+      <w:pPr>
+        <w:ind w:left="5760" w:hanging="360"/>
+      </w:pPr>
+      <w:rPr>
+        <w:rFonts w:ascii="Courier New" w:hAnsi="Courier New" w:cs="Courier New" w:hint="default"/>
+      </w:rPr>
+    </w:lvl>
+    <w:lvl w:ilvl="8" w:tplc="04090005" w:tentative="1">
+      <w:start w:val="1"/>
+      <w:numFmt w:val="bullet"/>
+      <w:lvlText w:val=""/>
+      <w:lvlJc w:val="left"/>
+      <w:pPr>
+        <w:ind w:left="6480" w:hanging="360"/>
+      </w:pPr>
+      <w:rPr>
+        <w:rFonts w:ascii="Wingdings" w:hAnsi="Wingdings" w:hint="default"/>
+      </w:rPr>
+    </w:lvl>
+  </w:abstractNum>
+  <w:num w:numId="1">
+    <w:abstractNumId w:val="0"/>
+  </w:num>
+</w:numbering>
+</file>
+
 <file path=word/styles.xml><?xml version="1.0" encoding="utf-8"?>
-<w:styles xmlns:mc="http://schemas.openxmlformats.org/markup-compatibility/2006" xmlns:r="http://schemas.openxmlformats.org/officeDocument/2006/relationships" xmlns:w="http://schemas.openxmlformats.org/wordprocessingml/2006/main" xmlns:w14="http://schemas.microsoft.com/office/word/2010/wordml" xmlns:w15="http://schemas.microsoft.com/office/word/2012/wordml" mc:Ignorable="w14 w15">
+<w:styles xmlns:mc="http://schemas.openxmlformats.org/markup-compatibility/2006" xmlns:r="http://schemas.openxmlformats.org/officeDocument/2006/relationships" xmlns:w="http://schemas.openxmlformats.org/wordprocessingml/2006/main" xmlns:w14="http://schemas.microsoft.com/office/word/2010/wordml" xmlns:w15="http://schemas.microsoft.com/office/word/2012/wordml" xmlns:w16se="http://schemas.microsoft.com/office/word/2015/wordml/symex" mc:Ignorable="w14 w15 w16se">
   <w:docDefaults>
     <w:rPrDefault>
       <w:rPr>
@@ -222,7 +393,7 @@
     </w:rPrDefault>
     <w:pPrDefault/>
   </w:docDefaults>
-  <w:latentStyles w:defLockedState="0" w:defUIPriority="99" w:defSemiHidden="0" w:defUnhideWhenUsed="0" w:defQFormat="0" w:count="380">
+  <w:latentStyles w:defLockedState="0" w:defUIPriority="99" w:defSemiHidden="0" w:defUnhideWhenUsed="0" w:defQFormat="0" w:count="372">
     <w:lsdException w:name="Normal" w:uiPriority="0" w:qFormat="1"/>
     <w:lsdException w:name="heading 1" w:uiPriority="9" w:qFormat="1"/>
     <w:lsdException w:name="heading 2" w:semiHidden="1" w:uiPriority="9" w:unhideWhenUsed="1" w:qFormat="1"/>
@@ -379,15 +550,6 @@
     <w:lsdException w:name="Balloon Text" w:semiHidden="1" w:unhideWhenUsed="1"/>
     <w:lsdException w:name="Table Grid" w:uiPriority="39"/>
     <w:lsdException w:name="Table Theme" w:semiHidden="1" w:unhideWhenUsed="1"/>
-    <w:lsdException w:name="Note Level 1" w:semiHidden="1" w:unhideWhenUsed="1"/>
-    <w:lsdException w:name="Note Level 2" w:semiHidden="1" w:unhideWhenUsed="1"/>
-    <w:lsdException w:name="Note Level 3" w:semiHidden="1" w:unhideWhenUsed="1"/>
-    <w:lsdException w:name="Note Level 4" w:semiHidden="1" w:unhideWhenUsed="1"/>
-    <w:lsdException w:name="Note Level 5" w:semiHidden="1" w:unhideWhenUsed="1"/>
-    <w:lsdException w:name="Note Level 6" w:semiHidden="1" w:unhideWhenUsed="1"/>
-    <w:lsdException w:name="Note Level 7" w:semiHidden="1" w:unhideWhenUsed="1"/>
-    <w:lsdException w:name="Note Level 8" w:semiHidden="1" w:unhideWhenUsed="1"/>
-    <w:lsdException w:name="Note Level 9" w:semiHidden="1" w:unhideWhenUsed="1"/>
     <w:lsdException w:name="Placeholder Text" w:semiHidden="1"/>
     <w:lsdException w:name="No Spacing" w:uiPriority="1" w:qFormat="1"/>
     <w:lsdException w:name="Light Shading" w:uiPriority="60"/>
@@ -634,6 +796,17 @@
     <w:uiPriority w:val="99"/>
     <w:semiHidden/>
     <w:unhideWhenUsed/>
+  </w:style>
+  <w:style w:type="paragraph" w:styleId="ListParagraph">
+    <w:name w:val="List Paragraph"/>
+    <w:basedOn w:val="Normal"/>
+    <w:uiPriority w:val="34"/>
+    <w:qFormat/>
+    <w:rsid w:val="00416FF6"/>
+    <w:pPr>
+      <w:ind w:left="720"/>
+      <w:contextualSpacing/>
+    </w:pPr>
   </w:style>
 </w:styles>
 </file>

</xml_diff>

<commit_message>
UpdateERD, Added checkOut Date, Updated PK On Loan Table, Added Formatting, Added User Interaction
</commit_message>
<xml_diff>
--- a/CST 363 Final Project ERD.docx
+++ b/CST 363 Final Project ERD.docx
@@ -1,6 +1,6 @@
 
 <file path=word/document.xml><?xml version="1.0" encoding="utf-8"?>
-<w:document xmlns:wpc="http://schemas.microsoft.com/office/word/2010/wordprocessingCanvas" xmlns:cx="http://schemas.microsoft.com/office/drawing/2014/chartex" xmlns:cx1="http://schemas.microsoft.com/office/drawing/2015/9/8/chartex" xmlns:cx2="http://schemas.microsoft.com/office/drawing/2015/10/21/chartex" xmlns:mc="http://schemas.openxmlformats.org/markup-compatibility/2006" xmlns:o="urn:schemas-microsoft-com:office:office" xmlns:r="http://schemas.openxmlformats.org/officeDocument/2006/relationships" xmlns:m="http://schemas.openxmlformats.org/officeDocument/2006/math" xmlns:v="urn:schemas-microsoft-com:vml" xmlns:wp14="http://schemas.microsoft.com/office/word/2010/wordprocessingDrawing" xmlns:wp="http://schemas.openxmlformats.org/drawingml/2006/wordprocessingDrawing" xmlns:w10="urn:schemas-microsoft-com:office:word" xmlns:w="http://schemas.openxmlformats.org/wordprocessingml/2006/main" xmlns:w14="http://schemas.microsoft.com/office/word/2010/wordml" xmlns:w15="http://schemas.microsoft.com/office/word/2012/wordml" xmlns:w16se="http://schemas.microsoft.com/office/word/2015/wordml/symex" xmlns:wpg="http://schemas.microsoft.com/office/word/2010/wordprocessingGroup" xmlns:wpi="http://schemas.microsoft.com/office/word/2010/wordprocessingInk" xmlns:wne="http://schemas.microsoft.com/office/word/2006/wordml" xmlns:wps="http://schemas.microsoft.com/office/word/2010/wordprocessingShape" mc:Ignorable="w14 w15 w16se wp14">
+<w:document xmlns:wpc="http://schemas.microsoft.com/office/word/2010/wordprocessingCanvas" xmlns:mo="http://schemas.microsoft.com/office/mac/office/2008/main" xmlns:mc="http://schemas.openxmlformats.org/markup-compatibility/2006" xmlns:mv="urn:schemas-microsoft-com:mac:vml" xmlns:o="urn:schemas-microsoft-com:office:office" xmlns:r="http://schemas.openxmlformats.org/officeDocument/2006/relationships" xmlns:m="http://schemas.openxmlformats.org/officeDocument/2006/math" xmlns:v="urn:schemas-microsoft-com:vml" xmlns:wp14="http://schemas.microsoft.com/office/word/2010/wordprocessingDrawing" xmlns:wp="http://schemas.openxmlformats.org/drawingml/2006/wordprocessingDrawing" xmlns:w10="urn:schemas-microsoft-com:office:word" xmlns:w="http://schemas.openxmlformats.org/wordprocessingml/2006/main" xmlns:w14="http://schemas.microsoft.com/office/word/2010/wordml" xmlns:w15="http://schemas.microsoft.com/office/word/2012/wordml" xmlns:wpg="http://schemas.microsoft.com/office/word/2010/wordprocessingGroup" xmlns:wpi="http://schemas.microsoft.com/office/word/2010/wordprocessingInk" xmlns:wne="http://schemas.microsoft.com/office/word/2006/wordml" xmlns:wps="http://schemas.microsoft.com/office/word/2010/wordprocessingShape" mc:Ignorable="w14 w15 wp14">
   <w:body>
     <w:p>
       <w:r>
@@ -23,8 +23,13 @@
       </w:r>
     </w:p>
     <w:p>
-      <w:r>
-        <w:t>Ngoan Nguyen</w:t>
+      <w:proofErr w:type="spellStart"/>
+      <w:r>
+        <w:t>Ngoan</w:t>
+      </w:r>
+      <w:proofErr w:type="spellEnd"/>
+      <w:r>
+        <w:t xml:space="preserve"> Nguyen</w:t>
       </w:r>
     </w:p>
     <w:p/>
@@ -62,10 +67,10 @@
           <w:noProof/>
         </w:rPr>
         <w:drawing>
-          <wp:inline distT="0" distB="0" distL="0" distR="0" wp14:anchorId="7408B342" wp14:editId="0CD1EF4E">
-            <wp:extent cx="6858000" cy="3062868"/>
-            <wp:effectExtent l="0" t="0" r="0" b="10795"/>
-            <wp:docPr id="1" name="Picture 1" descr="/Users/cpina/Desktop/Screen Shot 2016-04-21 at 11.11.47 PM.png"/>
+          <wp:inline distT="0" distB="0" distL="0" distR="0" wp14:anchorId="7408B342" wp14:editId="56125507">
+            <wp:extent cx="6829922" cy="3062868"/>
+            <wp:effectExtent l="0" t="0" r="3175" b="10795"/>
+            <wp:docPr id="1" name="Picture 1"/>
             <wp:cNvGraphicFramePr>
               <a:graphicFrameLocks xmlns:a="http://schemas.openxmlformats.org/drawingml/2006/main" noChangeAspect="1"/>
             </wp:cNvGraphicFramePr>
@@ -86,7 +91,6 @@
                         </a:ext>
                       </a:extLst>
                     </a:blip>
-                    <a:srcRect/>
                     <a:stretch>
                       <a:fillRect/>
                     </a:stretch>
@@ -94,7 +98,7 @@
                   <pic:spPr bwMode="auto">
                     <a:xfrm>
                       <a:off x="0" y="0"/>
-                      <a:ext cx="6858000" cy="3062868"/>
+                      <a:ext cx="6829922" cy="3062868"/>
                     </a:xfrm>
                     <a:prstGeom prst="rect">
                       <a:avLst/>
@@ -110,6 +114,8 @@
           </wp:inline>
         </w:drawing>
       </w:r>
+      <w:bookmarkStart w:id="0" w:name="_GoBack"/>
+      <w:bookmarkEnd w:id="0"/>
     </w:p>
     <w:p>
       <w:pPr>
@@ -168,8 +174,6 @@
       <w:r>
         <w:t>A category may be applied to many books</w:t>
       </w:r>
-      <w:bookmarkStart w:id="0" w:name="_GoBack"/>
-      <w:bookmarkEnd w:id="0"/>
     </w:p>
     <w:p>
       <w:pPr>
@@ -235,6 +239,18 @@
       </w:r>
       <w:r>
         <w:t>tain only one book</w:t>
+      </w:r>
+    </w:p>
+    <w:p>
+      <w:pPr>
+        <w:pStyle w:val="ListParagraph"/>
+        <w:numPr>
+          <w:ilvl w:val="0"/>
+          <w:numId w:val="1"/>
+        </w:numPr>
+      </w:pPr>
+      <w:r>
+        <w:t>A book can only be loaned once per day</w:t>
       </w:r>
     </w:p>
     <w:p>
@@ -260,8 +276,8 @@
 </file>
 
 <file path=word/numbering.xml><?xml version="1.0" encoding="utf-8"?>
-<w:numbering xmlns:wpc="http://schemas.microsoft.com/office/word/2010/wordprocessingCanvas" xmlns:cx="http://schemas.microsoft.com/office/drawing/2014/chartex" xmlns:cx1="http://schemas.microsoft.com/office/drawing/2015/9/8/chartex" xmlns:cx2="http://schemas.microsoft.com/office/drawing/2015/10/21/chartex" xmlns:mc="http://schemas.openxmlformats.org/markup-compatibility/2006" xmlns:o="urn:schemas-microsoft-com:office:office" xmlns:r="http://schemas.openxmlformats.org/officeDocument/2006/relationships" xmlns:m="http://schemas.openxmlformats.org/officeDocument/2006/math" xmlns:v="urn:schemas-microsoft-com:vml" xmlns:wp14="http://schemas.microsoft.com/office/word/2010/wordprocessingDrawing" xmlns:wp="http://schemas.openxmlformats.org/drawingml/2006/wordprocessingDrawing" xmlns:w10="urn:schemas-microsoft-com:office:word" xmlns:w="http://schemas.openxmlformats.org/wordprocessingml/2006/main" xmlns:w14="http://schemas.microsoft.com/office/word/2010/wordml" xmlns:w15="http://schemas.microsoft.com/office/word/2012/wordml" xmlns:w16se="http://schemas.microsoft.com/office/word/2015/wordml/symex" xmlns:wpg="http://schemas.microsoft.com/office/word/2010/wordprocessingGroup" xmlns:wpi="http://schemas.microsoft.com/office/word/2010/wordprocessingInk" xmlns:wne="http://schemas.microsoft.com/office/word/2006/wordml" xmlns:wps="http://schemas.microsoft.com/office/word/2010/wordprocessingShape" mc:Ignorable="w14 w15 w16se wp14">
-  <w:abstractNum w:abstractNumId="0" w15:restartNumberingAfterBreak="0">
+<w:numbering xmlns:wpc="http://schemas.microsoft.com/office/word/2010/wordprocessingCanvas" xmlns:mo="http://schemas.microsoft.com/office/mac/office/2008/main" xmlns:mc="http://schemas.openxmlformats.org/markup-compatibility/2006" xmlns:mv="urn:schemas-microsoft-com:mac:vml" xmlns:o="urn:schemas-microsoft-com:office:office" xmlns:r="http://schemas.openxmlformats.org/officeDocument/2006/relationships" xmlns:m="http://schemas.openxmlformats.org/officeDocument/2006/math" xmlns:v="urn:schemas-microsoft-com:vml" xmlns:wp14="http://schemas.microsoft.com/office/word/2010/wordprocessingDrawing" xmlns:wp="http://schemas.openxmlformats.org/drawingml/2006/wordprocessingDrawing" xmlns:w10="urn:schemas-microsoft-com:office:word" xmlns:w="http://schemas.openxmlformats.org/wordprocessingml/2006/main" xmlns:w14="http://schemas.microsoft.com/office/word/2010/wordml" xmlns:w15="http://schemas.microsoft.com/office/word/2012/wordml" xmlns:wpg="http://schemas.microsoft.com/office/word/2010/wordprocessingGroup" xmlns:wpi="http://schemas.microsoft.com/office/word/2010/wordprocessingInk" xmlns:wne="http://schemas.microsoft.com/office/word/2006/wordml" xmlns:wps="http://schemas.microsoft.com/office/word/2010/wordprocessingShape" mc:Ignorable="w14 w15 wp14">
+  <w:abstractNum w:abstractNumId="0">
     <w:nsid w:val="0D412264"/>
     <w:multiLevelType w:val="hybridMultilevel"/>
     <w:tmpl w:val="0C08D610"/>
@@ -381,7 +397,7 @@
 </file>
 
 <file path=word/styles.xml><?xml version="1.0" encoding="utf-8"?>
-<w:styles xmlns:mc="http://schemas.openxmlformats.org/markup-compatibility/2006" xmlns:r="http://schemas.openxmlformats.org/officeDocument/2006/relationships" xmlns:w="http://schemas.openxmlformats.org/wordprocessingml/2006/main" xmlns:w14="http://schemas.microsoft.com/office/word/2010/wordml" xmlns:w15="http://schemas.microsoft.com/office/word/2012/wordml" xmlns:w16se="http://schemas.microsoft.com/office/word/2015/wordml/symex" mc:Ignorable="w14 w15 w16se">
+<w:styles xmlns:mc="http://schemas.openxmlformats.org/markup-compatibility/2006" xmlns:r="http://schemas.openxmlformats.org/officeDocument/2006/relationships" xmlns:w="http://schemas.openxmlformats.org/wordprocessingml/2006/main" xmlns:w14="http://schemas.microsoft.com/office/word/2010/wordml" xmlns:w15="http://schemas.microsoft.com/office/word/2012/wordml" mc:Ignorable="w14 w15">
   <w:docDefaults>
     <w:rPrDefault>
       <w:rPr>
@@ -393,7 +409,7 @@
     </w:rPrDefault>
     <w:pPrDefault/>
   </w:docDefaults>
-  <w:latentStyles w:defLockedState="0" w:defUIPriority="99" w:defSemiHidden="0" w:defUnhideWhenUsed="0" w:defQFormat="0" w:count="372">
+  <w:latentStyles w:defLockedState="0" w:defUIPriority="99" w:defSemiHidden="0" w:defUnhideWhenUsed="0" w:defQFormat="0" w:count="380">
     <w:lsdException w:name="Normal" w:uiPriority="0" w:qFormat="1"/>
     <w:lsdException w:name="heading 1" w:uiPriority="9" w:qFormat="1"/>
     <w:lsdException w:name="heading 2" w:semiHidden="1" w:uiPriority="9" w:unhideWhenUsed="1" w:qFormat="1"/>

</xml_diff>